<commit_message>
almost finish table creation and insertion
</commit_message>
<xml_diff>
--- a/Flight Project instructions.docx
+++ b/Flight Project instructions.docx
@@ -6228,30 +6228,95 @@
         <w:bidi/>
         <w:ind w:left="720"/>
         <w:rPr>
-          <w:sz w:val="24"/>
-          <w:szCs w:val="24"/>
-        </w:rPr>
-      </w:pPr>
+          <w:color w:val="FF0000"/>
+          <w:sz w:val="24"/>
+          <w:szCs w:val="24"/>
+        </w:rPr>
+      </w:pPr>
+      <w:proofErr w:type="gramStart"/>
+      <w:r>
+        <w:rPr>
+          <w:color w:val="FF0000"/>
+          <w:sz w:val="24"/>
+          <w:szCs w:val="24"/>
+        </w:rPr>
+        <w:lastRenderedPageBreak/>
+        <w:t>Login(</w:t>
+      </w:r>
+      <w:proofErr w:type="gramEnd"/>
+      <w:r>
+        <w:rPr>
+          <w:color w:val="FF0000"/>
+          <w:sz w:val="24"/>
+          <w:szCs w:val="24"/>
+        </w:rPr>
+        <w:t xml:space="preserve">)- should be in </w:t>
+      </w:r>
+      <w:proofErr w:type="spellStart"/>
+      <w:r>
+        <w:rPr>
+          <w:color w:val="FF0000"/>
+          <w:sz w:val="24"/>
+          <w:szCs w:val="24"/>
+        </w:rPr>
+        <w:t>FacadeBase</w:t>
+      </w:r>
+      <w:proofErr w:type="spellEnd"/>
     </w:p>
     <w:p>
       <w:pPr>
         <w:bidi/>
         <w:ind w:left="720"/>
         <w:rPr>
-          <w:sz w:val="24"/>
-          <w:szCs w:val="24"/>
-        </w:rPr>
-      </w:pPr>
-    </w:p>
-    <w:p>
-      <w:pPr>
-        <w:bidi/>
-        <w:ind w:left="720"/>
-        <w:rPr>
-          <w:sz w:val="24"/>
-          <w:szCs w:val="24"/>
-        </w:rPr>
-      </w:pPr>
+          <w:color w:val="FF0000"/>
+          <w:sz w:val="24"/>
+          <w:szCs w:val="24"/>
+        </w:rPr>
+      </w:pPr>
+      <w:r>
+        <w:rPr>
+          <w:color w:val="FF0000"/>
+          <w:sz w:val="24"/>
+          <w:szCs w:val="24"/>
+        </w:rPr>
+        <w:t xml:space="preserve">The </w:t>
+      </w:r>
+      <w:proofErr w:type="spellStart"/>
+      <w:r>
+        <w:rPr>
+          <w:color w:val="FF0000"/>
+          <w:sz w:val="24"/>
+          <w:szCs w:val="24"/>
+        </w:rPr>
+        <w:t>Façadebase</w:t>
+      </w:r>
+      <w:proofErr w:type="spellEnd"/>
+      <w:r>
+        <w:rPr>
+          <w:color w:val="FF0000"/>
+          <w:sz w:val="24"/>
+          <w:szCs w:val="24"/>
+        </w:rPr>
+        <w:t xml:space="preserve"> is </w:t>
+      </w:r>
+      <w:proofErr w:type="spellStart"/>
+      <w:r>
+        <w:rPr>
+          <w:color w:val="FF0000"/>
+          <w:sz w:val="24"/>
+          <w:szCs w:val="24"/>
+        </w:rPr>
+        <w:t>abstarct</w:t>
+      </w:r>
+      <w:proofErr w:type="spellEnd"/>
+      <w:r>
+        <w:rPr>
+          <w:color w:val="FF0000"/>
+          <w:sz w:val="24"/>
+          <w:szCs w:val="24"/>
+        </w:rPr>
+        <w:t xml:space="preserve"> not in use</w:t>
+      </w:r>
     </w:p>
     <w:p>
       <w:pPr>
@@ -6705,7 +6770,7 @@
           <w:sz w:val="24"/>
           <w:szCs w:val="24"/>
         </w:rPr>
-        <w:t>AnonymousFacade</w:t>
+        <w:t>FacadeBase</w:t>
       </w:r>
       <w:proofErr w:type="spellEnd"/>
       <w:r>
@@ -6906,6 +6971,14 @@
         </w:rPr>
         <w:t>(תירש מ-</w:t>
       </w:r>
+      <w:r>
+        <w:rPr>
+          <w:i/>
+          <w:sz w:val="24"/>
+          <w:szCs w:val="24"/>
+        </w:rPr>
+        <w:t xml:space="preserve"> </w:t>
+      </w:r>
       <w:proofErr w:type="spellStart"/>
       <w:r>
         <w:rPr>
@@ -6913,7 +6986,7 @@
           <w:sz w:val="24"/>
           <w:szCs w:val="24"/>
         </w:rPr>
-        <w:t>AnonymousFacade</w:t>
+        <w:t>FacadeBase</w:t>
       </w:r>
       <w:proofErr w:type="spellEnd"/>
       <w:r>
@@ -7142,6 +7215,14 @@
         </w:rPr>
         <w:t>(תירש מ-</w:t>
       </w:r>
+      <w:r>
+        <w:rPr>
+          <w:i/>
+          <w:sz w:val="24"/>
+          <w:szCs w:val="24"/>
+        </w:rPr>
+        <w:t xml:space="preserve"> </w:t>
+      </w:r>
       <w:proofErr w:type="spellStart"/>
       <w:r>
         <w:rPr>
@@ -7149,7 +7230,7 @@
           <w:sz w:val="24"/>
           <w:szCs w:val="24"/>
         </w:rPr>
-        <w:t>AnonymousFacade</w:t>
+        <w:t>FacadeBase</w:t>
       </w:r>
       <w:proofErr w:type="spellEnd"/>
       <w:r>

</xml_diff>

<commit_message>
Before login user method
</commit_message>
<xml_diff>
--- a/Flight Project instructions.docx
+++ b/Flight Project instructions.docx
@@ -3037,16 +3037,7 @@
                 <w:sz w:val="24"/>
                 <w:szCs w:val="24"/>
               </w:rPr>
-              <w:t>get_airline_by_</w:t>
-            </w:r>
-            <w:proofErr w:type="gramStart"/>
-            <w:r>
-              <w:rPr>
-                <w:b/>
-                <w:sz w:val="24"/>
-                <w:szCs w:val="24"/>
-              </w:rPr>
-              <w:t>username</w:t>
+              <w:t>get_airline_by_username</w:t>
             </w:r>
             <w:proofErr w:type="spellEnd"/>
             <w:r>
@@ -3055,16 +3046,7 @@
                 <w:sz w:val="24"/>
                 <w:szCs w:val="24"/>
               </w:rPr>
-              <w:t>(</w:t>
-            </w:r>
-            <w:proofErr w:type="gramEnd"/>
-            <w:r>
-              <w:rPr>
-                <w:b/>
-                <w:sz w:val="24"/>
-                <w:szCs w:val="24"/>
-              </w:rPr>
-              <w:t>_username text)</w:t>
+              <w:t>(_username text)</w:t>
             </w:r>
           </w:p>
           <w:p>
@@ -3195,16 +3177,7 @@
                 <w:sz w:val="24"/>
                 <w:szCs w:val="24"/>
               </w:rPr>
-              <w:t>get_customer_by_</w:t>
-            </w:r>
-            <w:proofErr w:type="gramStart"/>
-            <w:r>
-              <w:rPr>
-                <w:b/>
-                <w:sz w:val="24"/>
-                <w:szCs w:val="24"/>
-              </w:rPr>
-              <w:t>username</w:t>
+              <w:t>get_customer_by_username</w:t>
             </w:r>
             <w:proofErr w:type="spellEnd"/>
             <w:r>
@@ -3213,16 +3186,7 @@
                 <w:sz w:val="24"/>
                 <w:szCs w:val="24"/>
               </w:rPr>
-              <w:t>(</w:t>
-            </w:r>
-            <w:proofErr w:type="gramEnd"/>
-            <w:r>
-              <w:rPr>
-                <w:b/>
-                <w:sz w:val="24"/>
-                <w:szCs w:val="24"/>
-              </w:rPr>
-              <w:t>_username text)</w:t>
+              <w:t>(_username text)</w:t>
             </w:r>
           </w:p>
           <w:p>
@@ -3323,16 +3287,7 @@
                 <w:sz w:val="24"/>
                 <w:szCs w:val="24"/>
               </w:rPr>
-              <w:t>get_user_by_</w:t>
-            </w:r>
-            <w:proofErr w:type="gramStart"/>
-            <w:r>
-              <w:rPr>
-                <w:b/>
-                <w:sz w:val="24"/>
-                <w:szCs w:val="24"/>
-              </w:rPr>
-              <w:t>username</w:t>
+              <w:t>get_user_by_username</w:t>
             </w:r>
             <w:proofErr w:type="spellEnd"/>
             <w:r>
@@ -3341,16 +3296,7 @@
                 <w:sz w:val="24"/>
                 <w:szCs w:val="24"/>
               </w:rPr>
-              <w:t>(</w:t>
-            </w:r>
-            <w:proofErr w:type="gramEnd"/>
-            <w:r>
-              <w:rPr>
-                <w:b/>
-                <w:sz w:val="24"/>
-                <w:szCs w:val="24"/>
-              </w:rPr>
-              <w:t>_username text)</w:t>
+              <w:t>(_username text)</w:t>
             </w:r>
           </w:p>
           <w:p>
@@ -3451,16 +3397,7 @@
                 <w:sz w:val="24"/>
                 <w:szCs w:val="24"/>
               </w:rPr>
-              <w:t>get_flights_by_</w:t>
-            </w:r>
-            <w:proofErr w:type="gramStart"/>
-            <w:r>
-              <w:rPr>
-                <w:b/>
-                <w:sz w:val="24"/>
-                <w:szCs w:val="24"/>
-              </w:rPr>
-              <w:t>parameters</w:t>
+              <w:t>get_flights_by_parameters</w:t>
             </w:r>
             <w:proofErr w:type="spellEnd"/>
             <w:r>
@@ -3469,16 +3406,7 @@
                 <w:sz w:val="24"/>
                 <w:szCs w:val="24"/>
               </w:rPr>
-              <w:t>(</w:t>
-            </w:r>
-            <w:proofErr w:type="gramEnd"/>
-            <w:r>
-              <w:rPr>
-                <w:b/>
-                <w:sz w:val="24"/>
-                <w:szCs w:val="24"/>
-              </w:rPr>
-              <w:t>_</w:t>
+              <w:t>(_</w:t>
             </w:r>
             <w:proofErr w:type="spellStart"/>
             <w:r>
@@ -3600,16 +3528,7 @@
                 <w:sz w:val="24"/>
                 <w:szCs w:val="24"/>
               </w:rPr>
-              <w:t>get_flights_by_airline_</w:t>
-            </w:r>
-            <w:proofErr w:type="gramStart"/>
-            <w:r>
-              <w:rPr>
-                <w:b/>
-                <w:sz w:val="24"/>
-                <w:szCs w:val="24"/>
-              </w:rPr>
-              <w:t>id</w:t>
+              <w:t>get_flights_by_airline_id</w:t>
             </w:r>
             <w:proofErr w:type="spellEnd"/>
             <w:r>
@@ -3618,16 +3537,7 @@
                 <w:sz w:val="24"/>
                 <w:szCs w:val="24"/>
               </w:rPr>
-              <w:t>(</w:t>
-            </w:r>
-            <w:proofErr w:type="gramEnd"/>
-            <w:r>
-              <w:rPr>
-                <w:b/>
-                <w:sz w:val="24"/>
-                <w:szCs w:val="24"/>
-              </w:rPr>
-              <w:t>_</w:t>
+              <w:t>(_</w:t>
             </w:r>
             <w:proofErr w:type="spellStart"/>
             <w:r>
@@ -3749,16 +3659,7 @@
                 <w:sz w:val="24"/>
                 <w:szCs w:val="24"/>
               </w:rPr>
-              <w:t>get_arrival_</w:t>
-            </w:r>
-            <w:proofErr w:type="gramStart"/>
-            <w:r>
-              <w:rPr>
-                <w:b/>
-                <w:sz w:val="24"/>
-                <w:szCs w:val="24"/>
-              </w:rPr>
-              <w:t>flights</w:t>
+              <w:t>get_arrival_flights</w:t>
             </w:r>
             <w:proofErr w:type="spellEnd"/>
             <w:r>
@@ -3767,16 +3668,7 @@
                 <w:sz w:val="24"/>
                 <w:szCs w:val="24"/>
               </w:rPr>
-              <w:t>(</w:t>
-            </w:r>
-            <w:proofErr w:type="gramEnd"/>
-            <w:r>
-              <w:rPr>
-                <w:b/>
-                <w:sz w:val="24"/>
-                <w:szCs w:val="24"/>
-              </w:rPr>
-              <w:t>_</w:t>
+              <w:t>(_</w:t>
             </w:r>
             <w:proofErr w:type="spellStart"/>
             <w:r>
@@ -3880,16 +3772,7 @@
                 <w:sz w:val="24"/>
                 <w:szCs w:val="24"/>
               </w:rPr>
-              <w:t>get_departure_</w:t>
-            </w:r>
-            <w:proofErr w:type="gramStart"/>
-            <w:r>
-              <w:rPr>
-                <w:b/>
-                <w:sz w:val="24"/>
-                <w:szCs w:val="24"/>
-              </w:rPr>
-              <w:t>flights</w:t>
+              <w:t>get_departure_flights</w:t>
             </w:r>
             <w:proofErr w:type="spellEnd"/>
             <w:r>
@@ -3898,16 +3781,7 @@
                 <w:sz w:val="24"/>
                 <w:szCs w:val="24"/>
               </w:rPr>
-              <w:t>(</w:t>
-            </w:r>
-            <w:proofErr w:type="gramEnd"/>
-            <w:r>
-              <w:rPr>
-                <w:b/>
-                <w:sz w:val="24"/>
-                <w:szCs w:val="24"/>
-              </w:rPr>
-              <w:t>_</w:t>
+              <w:t>(_</w:t>
             </w:r>
             <w:proofErr w:type="spellStart"/>
             <w:r>
@@ -4012,16 +3886,7 @@
                 <w:szCs w:val="24"/>
               </w:rPr>
               <w:lastRenderedPageBreak/>
-              <w:t>get_tickets_by_</w:t>
-            </w:r>
-            <w:proofErr w:type="gramStart"/>
-            <w:r>
-              <w:rPr>
-                <w:b/>
-                <w:sz w:val="24"/>
-                <w:szCs w:val="24"/>
-              </w:rPr>
-              <w:t>customer</w:t>
+              <w:t>get_tickets_by_customer</w:t>
             </w:r>
             <w:proofErr w:type="spellEnd"/>
             <w:r>
@@ -4030,16 +3895,7 @@
                 <w:sz w:val="24"/>
                 <w:szCs w:val="24"/>
               </w:rPr>
-              <w:t>(</w:t>
-            </w:r>
-            <w:proofErr w:type="gramEnd"/>
-            <w:r>
-              <w:rPr>
-                <w:b/>
-                <w:sz w:val="24"/>
-                <w:szCs w:val="24"/>
-              </w:rPr>
-              <w:t>_</w:t>
+              <w:t>(_</w:t>
             </w:r>
             <w:proofErr w:type="spellStart"/>
             <w:r>
@@ -5622,15 +5478,7 @@
           <w:sz w:val="24"/>
           <w:szCs w:val="24"/>
         </w:rPr>
-        <w:t>get_all_</w:t>
-      </w:r>
-      <w:proofErr w:type="gramStart"/>
-      <w:r>
-        <w:rPr>
-          <w:sz w:val="24"/>
-          <w:szCs w:val="24"/>
-        </w:rPr>
-        <w:t>flights</w:t>
+        <w:t>get_all_flights</w:t>
       </w:r>
       <w:proofErr w:type="spellEnd"/>
       <w:r>
@@ -5638,15 +5486,7 @@
           <w:sz w:val="24"/>
           <w:szCs w:val="24"/>
         </w:rPr>
-        <w:t>(</w:t>
-      </w:r>
-      <w:proofErr w:type="gramEnd"/>
-      <w:r>
-        <w:rPr>
-          <w:sz w:val="24"/>
-          <w:szCs w:val="24"/>
-        </w:rPr>
-        <w:t>)</w:t>
+        <w:t>()</w:t>
       </w:r>
     </w:p>
     <w:p>
@@ -5694,15 +5534,7 @@
           <w:sz w:val="24"/>
           <w:szCs w:val="24"/>
         </w:rPr>
-        <w:t>get_flights_by_</w:t>
-      </w:r>
-      <w:proofErr w:type="gramStart"/>
-      <w:r>
-        <w:rPr>
-          <w:sz w:val="24"/>
-          <w:szCs w:val="24"/>
-        </w:rPr>
-        <w:t>parameters</w:t>
+        <w:t>get_flights_by_parameters</w:t>
       </w:r>
       <w:proofErr w:type="spellEnd"/>
       <w:r>
@@ -5713,7 +5545,6 @@
         <w:t>(</w:t>
       </w:r>
       <w:proofErr w:type="spellStart"/>
-      <w:proofErr w:type="gramEnd"/>
       <w:r>
         <w:rPr>
           <w:sz w:val="24"/>
@@ -5763,15 +5594,7 @@
           <w:sz w:val="24"/>
           <w:szCs w:val="24"/>
         </w:rPr>
-        <w:t>get_all_</w:t>
-      </w:r>
-      <w:proofErr w:type="gramStart"/>
-      <w:r>
-        <w:rPr>
-          <w:sz w:val="24"/>
-          <w:szCs w:val="24"/>
-        </w:rPr>
-        <w:t>airlines</w:t>
+        <w:t>get_all_airlines</w:t>
       </w:r>
       <w:proofErr w:type="spellEnd"/>
       <w:r>
@@ -5779,15 +5602,7 @@
           <w:sz w:val="24"/>
           <w:szCs w:val="24"/>
         </w:rPr>
-        <w:t>(</w:t>
-      </w:r>
-      <w:proofErr w:type="gramEnd"/>
-      <w:r>
-        <w:rPr>
-          <w:sz w:val="24"/>
-          <w:szCs w:val="24"/>
-        </w:rPr>
-        <w:t>)</w:t>
+        <w:t>()</w:t>
       </w:r>
     </w:p>
     <w:p>
@@ -5835,15 +5650,7 @@
           <w:sz w:val="24"/>
           <w:szCs w:val="24"/>
         </w:rPr>
-        <w:t>get_airline_by_</w:t>
-      </w:r>
-      <w:proofErr w:type="gramStart"/>
-      <w:r>
-        <w:rPr>
-          <w:sz w:val="24"/>
-          <w:szCs w:val="24"/>
-        </w:rPr>
-        <w:t>parameters</w:t>
+        <w:t>get_airline_by_parameters</w:t>
       </w:r>
       <w:proofErr w:type="spellEnd"/>
       <w:r>
@@ -5851,15 +5658,7 @@
           <w:sz w:val="24"/>
           <w:szCs w:val="24"/>
         </w:rPr>
-        <w:t>( …</w:t>
-      </w:r>
-      <w:proofErr w:type="gramEnd"/>
-      <w:r>
-        <w:rPr>
-          <w:sz w:val="24"/>
-          <w:szCs w:val="24"/>
-        </w:rPr>
-        <w:t xml:space="preserve"> )</w:t>
+        <w:t>( … )</w:t>
       </w:r>
     </w:p>
     <w:p>
@@ -5879,15 +5678,7 @@
           <w:sz w:val="24"/>
           <w:szCs w:val="24"/>
         </w:rPr>
-        <w:t>get_all_</w:t>
-      </w:r>
-      <w:proofErr w:type="gramStart"/>
-      <w:r>
-        <w:rPr>
-          <w:sz w:val="24"/>
-          <w:szCs w:val="24"/>
-        </w:rPr>
-        <w:t>countries</w:t>
+        <w:t>get_all_countries</w:t>
       </w:r>
       <w:proofErr w:type="spellEnd"/>
       <w:r>
@@ -5895,15 +5686,7 @@
           <w:sz w:val="24"/>
           <w:szCs w:val="24"/>
         </w:rPr>
-        <w:t>(</w:t>
-      </w:r>
-      <w:proofErr w:type="gramEnd"/>
-      <w:r>
-        <w:rPr>
-          <w:sz w:val="24"/>
-          <w:szCs w:val="24"/>
-        </w:rPr>
-        <w:t>)</w:t>
+        <w:t>()</w:t>
       </w:r>
     </w:p>
     <w:p>
@@ -5959,23 +5742,7 @@
           <w:sz w:val="24"/>
           <w:szCs w:val="24"/>
         </w:rPr>
-        <w:t xml:space="preserve"> </w:t>
-      </w:r>
-      <w:proofErr w:type="gramStart"/>
-      <w:r>
-        <w:rPr>
-          <w:sz w:val="24"/>
-          <w:szCs w:val="24"/>
-        </w:rPr>
-        <w:t>( user</w:t>
-      </w:r>
-      <w:proofErr w:type="gramEnd"/>
-      <w:r>
-        <w:rPr>
-          <w:sz w:val="24"/>
-          <w:szCs w:val="24"/>
-        </w:rPr>
-        <w:t xml:space="preserve"> ) - for internal usage</w:t>
+        <w:t xml:space="preserve"> ( user ) - for internal usage</w:t>
       </w:r>
     </w:p>
     <w:p>
@@ -6226,102 +5993,6 @@
     <w:p>
       <w:pPr>
         <w:bidi/>
-        <w:ind w:left="720"/>
-        <w:rPr>
-          <w:color w:val="FF0000"/>
-          <w:sz w:val="24"/>
-          <w:szCs w:val="24"/>
-        </w:rPr>
-      </w:pPr>
-      <w:proofErr w:type="gramStart"/>
-      <w:r>
-        <w:rPr>
-          <w:color w:val="FF0000"/>
-          <w:sz w:val="24"/>
-          <w:szCs w:val="24"/>
-        </w:rPr>
-        <w:lastRenderedPageBreak/>
-        <w:t>Login(</w:t>
-      </w:r>
-      <w:proofErr w:type="gramEnd"/>
-      <w:r>
-        <w:rPr>
-          <w:color w:val="FF0000"/>
-          <w:sz w:val="24"/>
-          <w:szCs w:val="24"/>
-        </w:rPr>
-        <w:t xml:space="preserve">)- should be in </w:t>
-      </w:r>
-      <w:proofErr w:type="spellStart"/>
-      <w:r>
-        <w:rPr>
-          <w:color w:val="FF0000"/>
-          <w:sz w:val="24"/>
-          <w:szCs w:val="24"/>
-        </w:rPr>
-        <w:t>FacadeBase</w:t>
-      </w:r>
-      <w:proofErr w:type="spellEnd"/>
-    </w:p>
-    <w:p>
-      <w:pPr>
-        <w:bidi/>
-        <w:ind w:left="720"/>
-        <w:rPr>
-          <w:color w:val="FF0000"/>
-          <w:sz w:val="24"/>
-          <w:szCs w:val="24"/>
-        </w:rPr>
-      </w:pPr>
-      <w:r>
-        <w:rPr>
-          <w:color w:val="FF0000"/>
-          <w:sz w:val="24"/>
-          <w:szCs w:val="24"/>
-        </w:rPr>
-        <w:t xml:space="preserve">The </w:t>
-      </w:r>
-      <w:proofErr w:type="spellStart"/>
-      <w:r>
-        <w:rPr>
-          <w:color w:val="FF0000"/>
-          <w:sz w:val="24"/>
-          <w:szCs w:val="24"/>
-        </w:rPr>
-        <w:t>Façadebase</w:t>
-      </w:r>
-      <w:proofErr w:type="spellEnd"/>
-      <w:r>
-        <w:rPr>
-          <w:color w:val="FF0000"/>
-          <w:sz w:val="24"/>
-          <w:szCs w:val="24"/>
-        </w:rPr>
-        <w:t xml:space="preserve"> is </w:t>
-      </w:r>
-      <w:proofErr w:type="spellStart"/>
-      <w:r>
-        <w:rPr>
-          <w:color w:val="FF0000"/>
-          <w:sz w:val="24"/>
-          <w:szCs w:val="24"/>
-        </w:rPr>
-        <w:t>abstarct</w:t>
-      </w:r>
-      <w:proofErr w:type="spellEnd"/>
-      <w:r>
-        <w:rPr>
-          <w:color w:val="FF0000"/>
-          <w:sz w:val="24"/>
-          <w:szCs w:val="24"/>
-        </w:rPr>
-        <w:t xml:space="preserve"> not in use</w:t>
-      </w:r>
-    </w:p>
-    <w:p>
-      <w:pPr>
-        <w:bidi/>
-        <w:ind w:left="720"/>
         <w:rPr>
           <w:sz w:val="24"/>
           <w:szCs w:val="24"/>
@@ -6542,23 +6213,7 @@
           <w:sz w:val="24"/>
           <w:szCs w:val="24"/>
         </w:rPr>
-        <w:t xml:space="preserve">login </w:t>
-      </w:r>
-      <w:proofErr w:type="gramStart"/>
-      <w:r>
-        <w:rPr>
-          <w:sz w:val="24"/>
-          <w:szCs w:val="24"/>
-        </w:rPr>
-        <w:t>( username</w:t>
-      </w:r>
-      <w:proofErr w:type="gramEnd"/>
-      <w:r>
-        <w:rPr>
-          <w:sz w:val="24"/>
-          <w:szCs w:val="24"/>
-        </w:rPr>
-        <w:t>, password )</w:t>
+        <w:t>login ( username, password )</w:t>
       </w:r>
     </w:p>
     <w:p>
@@ -6674,23 +6329,7 @@
           <w:sz w:val="24"/>
           <w:szCs w:val="24"/>
         </w:rPr>
-        <w:t xml:space="preserve"> </w:t>
-      </w:r>
-      <w:proofErr w:type="gramStart"/>
-      <w:r>
-        <w:rPr>
-          <w:sz w:val="24"/>
-          <w:szCs w:val="24"/>
-        </w:rPr>
-        <w:t>( …</w:t>
-      </w:r>
-      <w:proofErr w:type="gramEnd"/>
-      <w:r>
-        <w:rPr>
-          <w:sz w:val="24"/>
-          <w:szCs w:val="24"/>
-        </w:rPr>
-        <w:t xml:space="preserve"> )</w:t>
+        <w:t xml:space="preserve"> ( … )</w:t>
       </w:r>
     </w:p>
     <w:p>
@@ -7270,15 +6909,7 @@
           <w:sz w:val="24"/>
           <w:szCs w:val="24"/>
         </w:rPr>
-        <w:t>get_all_</w:t>
-      </w:r>
-      <w:proofErr w:type="gramStart"/>
-      <w:r>
-        <w:rPr>
-          <w:sz w:val="24"/>
-          <w:szCs w:val="24"/>
-        </w:rPr>
-        <w:t>customers</w:t>
+        <w:t>get_all_customers</w:t>
       </w:r>
       <w:proofErr w:type="spellEnd"/>
       <w:r>
@@ -7286,15 +6917,7 @@
           <w:sz w:val="24"/>
           <w:szCs w:val="24"/>
         </w:rPr>
-        <w:t>(</w:t>
-      </w:r>
-      <w:proofErr w:type="gramEnd"/>
-      <w:r>
-        <w:rPr>
-          <w:sz w:val="24"/>
-          <w:szCs w:val="24"/>
-        </w:rPr>
-        <w:t>)</w:t>
+        <w:t>()</w:t>
       </w:r>
     </w:p>
     <w:p>
@@ -10365,13 +9988,8 @@
                             </w:rPr>
                           </w:pPr>
                           <w:r>
-                            <w:t>28145-7731-</w:t>
+                            <w:t>28145-7731-01.v</w:t>
                           </w:r>
-                          <w:proofErr w:type="gramStart"/>
-                          <w:r>
-                            <w:t>01.v</w:t>
-                          </w:r>
-                          <w:proofErr w:type="gramEnd"/>
                           <w:r>
                             <w:rPr>
                               <w:rFonts w:hint="cs"/>
@@ -10414,13 +10032,8 @@
                       </w:rPr>
                     </w:pPr>
                     <w:r>
-                      <w:t>28145-7731-</w:t>
+                      <w:t>28145-7731-01.v</w:t>
                     </w:r>
-                    <w:proofErr w:type="gramStart"/>
-                    <w:r>
-                      <w:t>01.v</w:t>
-                    </w:r>
-                    <w:proofErr w:type="gramEnd"/>
                     <w:r>
                       <w:rPr>
                         <w:rFonts w:hint="cs"/>

</xml_diff>